<commit_message>
fix typo on lab
</commit_message>
<xml_diff>
--- a/classes/fall2024/466/labs/Wireshark_Lab1.docx
+++ b/classes/fall2024/466/labs/Wireshark_Lab1.docx
@@ -38,7 +38,7 @@
           <w:sz w:val="28"/>
           <w:szCs w:val="28"/>
         </w:rPr>
-        <w:t>4</w:t>
+        <w:t>3</w:t>
       </w:r>
     </w:p>
     <w:p>
@@ -84,7 +84,7 @@
           <w:sz w:val="28"/>
           <w:szCs w:val="28"/>
         </w:rPr>
-        <w:t>Friday</w:t>
+        <w:t>Wednesday</w:t>
       </w:r>
       <w:r>
         <w:rPr>
@@ -112,7 +112,7 @@
           <w:sz w:val="28"/>
           <w:szCs w:val="28"/>
         </w:rPr>
-        <w:t>13</w:t>
+        <w:t>20</w:t>
       </w:r>
       <w:r>
         <w:rPr>
@@ -127,65 +127,7 @@
           <w:sz w:val="28"/>
           <w:szCs w:val="28"/>
         </w:rPr>
-        <w:t xml:space="preserve"> @ 11:59</w:t>
-      </w:r>
-      <w:r>
-        <w:rPr>
-          <w:sz w:val="28"/>
-          <w:szCs w:val="28"/>
-        </w:rPr>
-        <w:t xml:space="preserve"> </w:t>
-      </w:r>
-      <w:r>
-        <w:rPr>
-          <w:sz w:val="28"/>
-          <w:szCs w:val="28"/>
-        </w:rPr>
-        <w:t>PM</w:t>
-      </w:r>
-    </w:p>
-    <w:p>
-      <w:pPr>
-        <w:jc w:val="center"/>
-        <w:rPr>
-          <w:b/>
-          <w:bCs/>
-          <w:color w:val="FF0000"/>
-          <w:sz w:val="28"/>
-          <w:szCs w:val="28"/>
-        </w:rPr>
-      </w:pPr>
-      <w:r>
-        <w:rPr>
-          <w:b/>
-          <w:bCs/>
-          <w:color w:val="FF0000"/>
-          <w:sz w:val="28"/>
-          <w:szCs w:val="28"/>
-        </w:rPr>
-        <w:t>The first few pages cover the basics of Wireshark. If you already feel ready and want to jump into the lab tasks, you can skip to page 4.</w:t>
-      </w:r>
-    </w:p>
-    <w:p>
-      <w:pPr>
-        <w:jc w:val="center"/>
-        <w:rPr>
-          <w:b/>
-          <w:bCs/>
-          <w:color w:val="FF0000"/>
-          <w:sz w:val="28"/>
-          <w:szCs w:val="28"/>
-        </w:rPr>
-      </w:pPr>
-      <w:r>
-        <w:rPr>
-          <w:b/>
-          <w:bCs/>
-          <w:color w:val="FF0000"/>
-          <w:sz w:val="28"/>
-          <w:szCs w:val="28"/>
-        </w:rPr>
-        <w:t>You are allowed to work with 1 or 2 partners.</w:t>
+        <w:t xml:space="preserve"> @ 11:59PM</w:t>
       </w:r>
     </w:p>
     <w:p>
@@ -242,8 +184,13 @@
       </w:r>
     </w:p>
     <w:p>
-      <w:r>
-        <w:t xml:space="preserve">In order to run </w:t>
+      <w:proofErr w:type="gramStart"/>
+      <w:r>
+        <w:t>In order to</w:t>
+      </w:r>
+      <w:proofErr w:type="gramEnd"/>
+      <w:r>
+        <w:t xml:space="preserve"> run </w:t>
       </w:r>
       <w:r>
         <w:rPr>
@@ -255,6 +202,7 @@
       <w:r>
         <w:t xml:space="preserve">, the packet sniffing we will use in this class, you will need to have access to a computer that supports both Wireshark and the </w:t>
       </w:r>
+      <w:proofErr w:type="spellStart"/>
       <w:r>
         <w:rPr>
           <w:i/>
@@ -262,9 +210,11 @@
         </w:rPr>
         <w:t>libpcap</w:t>
       </w:r>
+      <w:proofErr w:type="spellEnd"/>
       <w:r>
         <w:t xml:space="preserve"> or </w:t>
       </w:r>
+      <w:proofErr w:type="spellStart"/>
       <w:r>
         <w:rPr>
           <w:i/>
@@ -272,9 +222,11 @@
         </w:rPr>
         <w:t>WinPCap</w:t>
       </w:r>
+      <w:proofErr w:type="spellEnd"/>
       <w:r>
         <w:t xml:space="preserve"> packet capture library. The </w:t>
       </w:r>
+      <w:proofErr w:type="spellStart"/>
       <w:r>
         <w:rPr>
           <w:i/>
@@ -282,6 +234,7 @@
         </w:rPr>
         <w:t>libpcap</w:t>
       </w:r>
+      <w:proofErr w:type="spellEnd"/>
       <w:r>
         <w:t xml:space="preserve"> software will be installed for you, if it is not installed within your operating system, when you install Wireshark. See </w:t>
       </w:r>
@@ -355,8 +308,8 @@
           <w:noProof/>
         </w:rPr>
         <w:drawing>
-          <wp:inline distT="0" distB="0" distL="0" distR="0" wp14:anchorId="1EBC902C" wp14:editId="0CDC9817">
-            <wp:extent cx="6594217" cy="1266825"/>
+          <wp:inline distT="0" distB="0" distL="0" distR="0" wp14:anchorId="1EBC902C" wp14:editId="7493D5F9">
+            <wp:extent cx="5943600" cy="1837690"/>
             <wp:effectExtent l="0" t="0" r="0" b="0"/>
             <wp:docPr id="1" name="Picture 1" descr="Graphical user interface, application, table, Excel&#10;&#10;Description automatically generated"/>
             <wp:cNvGraphicFramePr>
@@ -369,27 +322,20 @@
                     <pic:cNvPr id="1" name="Picture 1" descr="Graphical user interface, application, table, Excel&#10;&#10;Description automatically generated"/>
                     <pic:cNvPicPr/>
                   </pic:nvPicPr>
-                  <pic:blipFill rotWithShape="1">
+                  <pic:blipFill>
                     <a:blip r:embed="rId8"/>
-                    <a:srcRect b="37866"/>
-                    <a:stretch/>
+                    <a:stretch>
+                      <a:fillRect/>
+                    </a:stretch>
                   </pic:blipFill>
-                  <pic:spPr bwMode="auto">
+                  <pic:spPr>
                     <a:xfrm>
                       <a:off x="0" y="0"/>
-                      <a:ext cx="6643657" cy="1276323"/>
+                      <a:ext cx="5943600" cy="1837690"/>
                     </a:xfrm>
                     <a:prstGeom prst="rect">
                       <a:avLst/>
                     </a:prstGeom>
-                    <a:ln>
-                      <a:noFill/>
-                    </a:ln>
-                    <a:extLst>
-                      <a:ext uri="{53640926-AAD7-44D8-BBD7-CCE9431645EC}">
-                        <a14:shadowObscured xmlns:a14="http://schemas.microsoft.com/office/drawing/2010/main"/>
-                      </a:ext>
-                    </a:extLst>
                   </pic:spPr>
                 </pic:pic>
               </a:graphicData>
@@ -398,6 +344,7 @@
         </w:drawing>
       </w:r>
     </w:p>
+    <w:p/>
     <w:p>
       <w:r>
         <w:lastRenderedPageBreak/>
@@ -505,7 +452,17 @@
         <w:t>packet-header details window</w:t>
       </w:r>
       <w:r>
-        <w:t xml:space="preserve"> provides details about the packet selected (highlighted) in the packet-listing window. (To select a packet in the packetlisting window, place the cursor over the packet’s one-line </w:t>
+        <w:t xml:space="preserve"> provides details about the packet selected (highlighted) in the packet-listing window. (To select a packet in the </w:t>
+      </w:r>
+      <w:proofErr w:type="spellStart"/>
+      <w:proofErr w:type="gramStart"/>
+      <w:r>
+        <w:t>packetlisting</w:t>
+      </w:r>
+      <w:proofErr w:type="spellEnd"/>
+      <w:proofErr w:type="gramEnd"/>
+      <w:r>
+        <w:t xml:space="preserve"> window, place the cursor over the packet’s one-line </w:t>
       </w:r>
       <w:r>
         <w:lastRenderedPageBreak/>
@@ -539,30 +496,17 @@
         <w:t>packet display filter field</w:t>
       </w:r>
       <w:r>
-        <w:t>, into which a protocol name or other information can be entered in order to filter the information displayed in the packet-listing window (and hence the packet-header and packet-contents windows). In the example below, we’ll use the packet-display filter field to have Wireshark hide (not display) packets except those that correspond to HTTP messages.</w:t>
-      </w:r>
-    </w:p>
-    <w:p/>
-    <w:p/>
-    <w:p/>
-    <w:p/>
-    <w:p/>
-    <w:p/>
-    <w:p/>
-    <w:p/>
-    <w:p/>
-    <w:p/>
-    <w:p/>
-    <w:p/>
-    <w:p/>
-    <w:p/>
-    <w:p/>
-    <w:p/>
-    <w:p/>
-    <w:p/>
-    <w:p/>
-    <w:p/>
-    <w:p/>
+        <w:t xml:space="preserve">, into which a protocol name or other information can be entered </w:t>
+      </w:r>
+      <w:proofErr w:type="gramStart"/>
+      <w:r>
+        <w:t>in order to</w:t>
+      </w:r>
+      <w:proofErr w:type="gramEnd"/>
+      <w:r>
+        <w:t xml:space="preserve"> filter the information displayed in the packet-listing window (and hence the packet-header and packet-contents windows). In the example below, we’ll use the packet-display filter field to have Wireshark hide (not display) packets except those that correspond to HTTP messages.</w:t>
+      </w:r>
+    </w:p>
     <w:p>
       <w:pPr>
         <w:rPr>
@@ -579,193 +523,80 @@
           <w:sz w:val="40"/>
           <w:szCs w:val="40"/>
         </w:rPr>
-        <w:lastRenderedPageBreak/>
         <w:t>Lab Tasks</w:t>
       </w:r>
     </w:p>
     <w:p>
       <w:pPr>
+        <w:rPr>
+          <w:sz w:val="32"/>
+          <w:szCs w:val="32"/>
+        </w:rPr>
+      </w:pPr>
+      <w:r>
+        <w:rPr>
+          <w:sz w:val="32"/>
+          <w:szCs w:val="32"/>
+        </w:rPr>
+        <w:t>Task 1</w:t>
+      </w:r>
+      <w:r>
+        <w:rPr>
+          <w:sz w:val="32"/>
+          <w:szCs w:val="32"/>
+        </w:rPr>
+        <w:t xml:space="preserve"> HTTP Traffic</w:t>
+      </w:r>
+      <w:r>
+        <w:rPr>
+          <w:sz w:val="32"/>
+          <w:szCs w:val="32"/>
+        </w:rPr>
+        <w:t>.</w:t>
+      </w:r>
+    </w:p>
+    <w:p>
+      <w:r>
+        <w:t>Restart packet capture and while Wireshark is running, enter the URL</w:t>
+      </w:r>
+      <w:r>
+        <w:t>:</w:t>
+      </w:r>
+    </w:p>
+    <w:p>
+      <w:pPr>
+        <w:jc w:val="center"/>
         <w:rPr>
           <w:b/>
           <w:bCs/>
-          <w:color w:val="FF0000"/>
-          <w:sz w:val="28"/>
-          <w:szCs w:val="28"/>
-        </w:rPr>
-      </w:pPr>
-      <w:r>
-        <w:rPr>
-          <w:b/>
-          <w:bCs/>
-          <w:color w:val="FF0000"/>
-          <w:sz w:val="28"/>
-          <w:szCs w:val="28"/>
-        </w:rPr>
-        <w:t>For this lab, you can generate all the traffic yourself. If you are struggling with generating HTTP requests (some M</w:t>
-      </w:r>
-      <w:r>
-        <w:rPr>
-          <w:b/>
-          <w:bCs/>
-          <w:color w:val="FF0000"/>
-          <w:sz w:val="28"/>
-          <w:szCs w:val="28"/>
-        </w:rPr>
-        <w:t xml:space="preserve">ac </w:t>
-      </w:r>
-      <w:r>
-        <w:rPr>
-          <w:b/>
-          <w:bCs/>
-          <w:color w:val="FF0000"/>
-          <w:sz w:val="28"/>
-          <w:szCs w:val="28"/>
-        </w:rPr>
-        <w:t>users have this issue), then you can download and use a pcap file that has the traffic generated and captured for you.</w:t>
-      </w:r>
-      <w:r>
-        <w:rPr>
-          <w:b/>
-          <w:bCs/>
-          <w:color w:val="FF0000"/>
-          <w:sz w:val="28"/>
-          <w:szCs w:val="28"/>
-        </w:rPr>
-        <w:t xml:space="preserve"> Download and extract the zip file found here: </w:t>
-      </w:r>
+        </w:rPr>
+      </w:pPr>
       <w:hyperlink r:id="rId10" w:history="1">
         <w:r>
           <w:rPr>
             <w:rStyle w:val="Hyperlink"/>
             <w:b/>
             <w:bCs/>
-            <w:sz w:val="28"/>
-            <w:szCs w:val="28"/>
           </w:rPr>
-          <w:t>http://gaia.cs.umass.edu/wireshark-labs/wireshark-traces.zip</w:t>
+          <w:t>https://gaia.cs.umass.edu/wireshark-labs/HTTP-wireshark-file1.html</w:t>
         </w:r>
       </w:hyperlink>
-      <w:r>
-        <w:rPr>
-          <w:b/>
-          <w:bCs/>
-          <w:color w:val="FF0000"/>
-          <w:sz w:val="28"/>
-          <w:szCs w:val="28"/>
-        </w:rPr>
-        <w:t xml:space="preserve">, and then load </w:t>
-      </w:r>
-      <w:r>
-        <w:rPr>
-          <w:rFonts w:ascii="Courier New" w:hAnsi="Courier New" w:cs="Courier New"/>
-          <w:b/>
-          <w:bCs/>
-          <w:color w:val="000000" w:themeColor="text1"/>
-          <w:sz w:val="28"/>
-          <w:szCs w:val="28"/>
-        </w:rPr>
-        <w:t>http-ethereal-trace-1</w:t>
-      </w:r>
-      <w:r>
-        <w:rPr>
-          <w:rFonts w:ascii="Courier New" w:hAnsi="Courier New" w:cs="Courier New"/>
-          <w:b/>
-          <w:bCs/>
-          <w:color w:val="000000" w:themeColor="text1"/>
-          <w:sz w:val="28"/>
-          <w:szCs w:val="28"/>
-        </w:rPr>
-        <w:t>.pcap</w:t>
-      </w:r>
-      <w:r>
-        <w:rPr>
-          <w:b/>
-          <w:bCs/>
-          <w:color w:val="FF0000"/>
-          <w:sz w:val="28"/>
-          <w:szCs w:val="28"/>
-        </w:rPr>
-        <w:t xml:space="preserve"> into Wireshark</w:t>
-      </w:r>
-      <w:r>
-        <w:rPr>
-          <w:b/>
-          <w:bCs/>
-          <w:color w:val="FF0000"/>
-          <w:sz w:val="28"/>
-          <w:szCs w:val="28"/>
-        </w:rPr>
+    </w:p>
+    <w:p>
+      <w:r>
+        <w:t xml:space="preserve">and have that page displayed in your web browser. </w:t>
+      </w:r>
+      <w:proofErr w:type="gramStart"/>
+      <w:r>
+        <w:t>In order to</w:t>
+      </w:r>
+      <w:proofErr w:type="gramEnd"/>
+      <w:r>
+        <w:t xml:space="preserve"> display this page, your browser will contact the HTTP server at gaia.cs.umass.edu and exchange HTTP messages with the server in order to download this page, as discussed in section 2.2 of the text. The Ethernet frames containing these HTTP messages (as well as all other frames passing through your Ethernet adapter) will be captured by Wireshark.</w:t>
+      </w:r>
+      <w:r>
         <w:t xml:space="preserve"> </w:t>
       </w:r>
-      <w:r>
-        <w:rPr>
-          <w:b/>
-          <w:bCs/>
-          <w:color w:val="FF0000"/>
-          <w:sz w:val="28"/>
-          <w:szCs w:val="28"/>
-        </w:rPr>
-        <w:t>.</w:t>
-      </w:r>
-    </w:p>
-    <w:p>
-      <w:pPr>
-        <w:rPr>
-          <w:b/>
-          <w:bCs/>
-          <w:color w:val="FF0000"/>
-          <w:sz w:val="28"/>
-          <w:szCs w:val="28"/>
-        </w:rPr>
-      </w:pPr>
-    </w:p>
-    <w:p>
-      <w:pPr>
-        <w:rPr>
-          <w:sz w:val="32"/>
-          <w:szCs w:val="32"/>
-        </w:rPr>
-      </w:pPr>
-      <w:r>
-        <w:rPr>
-          <w:sz w:val="32"/>
-          <w:szCs w:val="32"/>
-        </w:rPr>
-        <w:t>Task 1</w:t>
-      </w:r>
-      <w:r>
-        <w:rPr>
-          <w:sz w:val="32"/>
-          <w:szCs w:val="32"/>
-        </w:rPr>
-        <w:t xml:space="preserve"> HTTP Traffic</w:t>
-      </w:r>
-      <w:r>
-        <w:rPr>
-          <w:sz w:val="32"/>
-          <w:szCs w:val="32"/>
-        </w:rPr>
-        <w:t>.</w:t>
-      </w:r>
-    </w:p>
-    <w:p>
-      <w:r>
-        <w:t xml:space="preserve">Restart packet capture and while Wireshark is running, enter the URL </w:t>
-      </w:r>
-      <w:hyperlink r:id="rId11" w:history="1">
-        <w:r>
-          <w:rPr>
-            <w:rStyle w:val="Hyperlink"/>
-          </w:rPr>
-          <w:t>http://gaia.cs.umass.edu/wireshark-labs/INTRO-wireshark-file1.html</w:t>
-        </w:r>
-      </w:hyperlink>
-      <w:r>
-        <w:t xml:space="preserve"> and have that page displayed in your web browser. In order to display this page, your browser will contact the HTTP server at gaia.cs.umass.edu and exchange HTTP messages with the server in order to download this page, as discussed in section 2.2 of the text. The Ethernet frames containing these HTTP messages (as well as all other frames passing through your Ethernet adapter) will be captured by Wireshark.</w:t>
-      </w:r>
-      <w:r>
-        <w:t xml:space="preserve"> </w:t>
-      </w:r>
     </w:p>
     <w:p>
       <w:r>
@@ -774,7 +605,15 @@
     </w:p>
     <w:p>
       <w:r>
-        <w:t>Type in “http” (without the quotes, and in lower case – all protocol names are in lower case in Wireshark) into the display filter specification window at the top of the main Wireshark window. Then select Apply (to the right of where you entered “http”). This will cause only HTTP message to be displayed in the packet-listing window.</w:t>
+        <w:t xml:space="preserve">Type in “http” (without the quotes, and in lower case – all protocol names are in lower case in Wireshark) into the display filter specification window at the top of the main Wireshark window. Then select Apply (to the right of where you entered “http”). This will cause only HTTP </w:t>
+      </w:r>
+      <w:proofErr w:type="gramStart"/>
+      <w:r>
+        <w:t>message</w:t>
+      </w:r>
+      <w:proofErr w:type="gramEnd"/>
+      <w:r>
+        <w:t xml:space="preserve"> to be displayed in the packet-listing window.</w:t>
       </w:r>
     </w:p>
     <w:p>
@@ -825,6 +664,11 @@
     </w:p>
     <w:p>
       <w:pPr>
+        <w:pStyle w:val="ListParagraph"/>
+        <w:numPr>
+          <w:ilvl w:val="0"/>
+          <w:numId w:val="1"/>
+        </w:numPr>
         <w:rPr>
           <w:b/>
           <w:bCs/>
@@ -833,9 +677,7 @@
           <w:szCs w:val="36"/>
         </w:rPr>
       </w:pPr>
-    </w:p>
-    <w:p>
-      <w:pPr>
+      <w:r>
         <w:rPr>
           <w:b/>
           <w:bCs/>
@@ -843,7 +685,8 @@
           <w:sz w:val="36"/>
           <w:szCs w:val="36"/>
         </w:rPr>
-      </w:pPr>
+        <w:t>If you are having issues seeing the HTTP request in Wireshark, try to use the curl command on the command line</w:t>
+      </w:r>
     </w:p>
     <w:p>
       <w:pPr>
@@ -859,39 +702,6 @@
     <w:p>
       <w:pPr>
         <w:rPr>
-          <w:b/>
-          <w:bCs/>
-          <w:color w:val="FF0000"/>
-          <w:sz w:val="36"/>
-          <w:szCs w:val="36"/>
-        </w:rPr>
-      </w:pPr>
-    </w:p>
-    <w:p>
-      <w:pPr>
-        <w:rPr>
-          <w:b/>
-          <w:bCs/>
-          <w:color w:val="FF0000"/>
-          <w:sz w:val="36"/>
-          <w:szCs w:val="36"/>
-        </w:rPr>
-      </w:pPr>
-    </w:p>
-    <w:p>
-      <w:pPr>
-        <w:rPr>
-          <w:b/>
-          <w:bCs/>
-          <w:color w:val="FF0000"/>
-          <w:sz w:val="36"/>
-          <w:szCs w:val="36"/>
-        </w:rPr>
-      </w:pPr>
-    </w:p>
-    <w:p>
-      <w:pPr>
-        <w:rPr>
           <w:sz w:val="32"/>
           <w:szCs w:val="32"/>
         </w:rPr>
@@ -1134,30 +944,6 @@
     <w:p>
       <w:pPr>
         <w:rPr>
-          <w:b/>
-          <w:bCs/>
-        </w:rPr>
-      </w:pPr>
-    </w:p>
-    <w:p>
-      <w:pPr>
-        <w:rPr>
-          <w:b/>
-          <w:bCs/>
-        </w:rPr>
-      </w:pPr>
-    </w:p>
-    <w:p>
-      <w:pPr>
-        <w:rPr>
-          <w:b/>
-          <w:bCs/>
-        </w:rPr>
-      </w:pPr>
-    </w:p>
-    <w:p>
-      <w:pPr>
-        <w:rPr>
           <w:sz w:val="32"/>
           <w:szCs w:val="32"/>
         </w:rPr>
@@ -1176,6 +962,7 @@
         </w:rPr>
         <w:t xml:space="preserve"> </w:t>
       </w:r>
+      <w:proofErr w:type="spellStart"/>
       <w:r>
         <w:rPr>
           <w:sz w:val="32"/>
@@ -1183,6 +970,7 @@
         </w:rPr>
         <w:t>nslookup</w:t>
       </w:r>
+      <w:proofErr w:type="spellEnd"/>
       <w:r>
         <w:rPr>
           <w:sz w:val="32"/>
@@ -1195,6 +983,7 @@
       <w:r>
         <w:t xml:space="preserve">In it is most basic operation, the </w:t>
       </w:r>
+      <w:proofErr w:type="spellStart"/>
       <w:r>
         <w:rPr>
           <w:i/>
@@ -1202,15 +991,11 @@
         </w:rPr>
         <w:t>nslookup</w:t>
       </w:r>
-      <w:r>
-        <w:t xml:space="preserve"> tool allows the host running the tool to query any specified DNS server for a DNS record. The queried DNS server can be a root DNS server, a top-level-domain DNS server, an authoritative DNS server, or an intermediate DNS server (see the textbook </w:t>
-      </w:r>
-      <w:r>
-        <w:t xml:space="preserve">or lecture slides </w:t>
-      </w:r>
-      <w:r>
-        <w:t xml:space="preserve">for definitions of these terms). To accomplish this task, </w:t>
-      </w:r>
+      <w:proofErr w:type="spellEnd"/>
+      <w:r>
+        <w:t xml:space="preserve"> tool allows the host running the tool to query any specified DNS server for a DNS record. The queried DNS server can be a root DNS server, a top-level-domain DNS server, an authoritative DNS server, or an intermediate DNS server (see the textbook for definitions of these terms). To accomplish this task, </w:t>
+      </w:r>
+      <w:proofErr w:type="spellStart"/>
       <w:r>
         <w:rPr>
           <w:i/>
@@ -1218,23 +1003,22 @@
         </w:rPr>
         <w:t>nslookup</w:t>
       </w:r>
+      <w:proofErr w:type="spellEnd"/>
       <w:r>
         <w:t xml:space="preserve"> sends a DNS query to the specified DNS server, receives a DNS reply from that same DNS server, and displays the result.</w:t>
       </w:r>
     </w:p>
-    <w:p/>
-    <w:p/>
-    <w:p/>
-    <w:p/>
-    <w:p/>
-    <w:p>
-      <w:r>
+    <w:p>
+      <w:r>
+        <w:rPr>
+          <w:noProof/>
+        </w:rPr>
         <w:lastRenderedPageBreak/>
         <w:drawing>
-          <wp:inline distT="0" distB="0" distL="0" distR="0" wp14:anchorId="09025472" wp14:editId="73843A47">
-            <wp:extent cx="6400800" cy="3482340"/>
-            <wp:effectExtent l="0" t="0" r="0" b="3810"/>
-            <wp:docPr id="1495719647" name="Picture 1" descr="A screenshot of a computer&#10;&#10;Description automatically generated"/>
+          <wp:inline distT="0" distB="0" distL="0" distR="0" wp14:anchorId="4A31692F" wp14:editId="6462CE74">
+            <wp:extent cx="4556098" cy="2932536"/>
+            <wp:effectExtent l="0" t="0" r="0" b="1270"/>
+            <wp:docPr id="3" name="Picture 3" descr="Text&#10;&#10;Description automatically generated"/>
             <wp:cNvGraphicFramePr>
               <a:graphicFrameLocks xmlns:a="http://schemas.openxmlformats.org/drawingml/2006/main" noChangeAspect="1"/>
             </wp:cNvGraphicFramePr>
@@ -1242,11 +1026,11 @@
               <a:graphicData uri="http://schemas.openxmlformats.org/drawingml/2006/picture">
                 <pic:pic xmlns:pic="http://schemas.openxmlformats.org/drawingml/2006/picture">
                   <pic:nvPicPr>
-                    <pic:cNvPr id="1495719647" name="Picture 1" descr="A screenshot of a computer&#10;&#10;Description automatically generated"/>
+                    <pic:cNvPr id="3" name="Picture 3" descr="Text&#10;&#10;Description automatically generated"/>
                     <pic:cNvPicPr/>
                   </pic:nvPicPr>
                   <pic:blipFill>
-                    <a:blip r:embed="rId12"/>
+                    <a:blip r:embed="rId11"/>
                     <a:stretch>
                       <a:fillRect/>
                     </a:stretch>
@@ -1254,7 +1038,7 @@
                   <pic:spPr>
                     <a:xfrm>
                       <a:off x="0" y="0"/>
-                      <a:ext cx="6400800" cy="3482340"/>
+                      <a:ext cx="4561123" cy="2935770"/>
                     </a:xfrm>
                     <a:prstGeom prst="rect">
                       <a:avLst/>
@@ -1269,14 +1053,9 @@
     </w:p>
     <w:p>
       <w:r>
-        <w:t xml:space="preserve">The above screenshot shows the results of </w:t>
-      </w:r>
-      <w:r>
-        <w:t>two</w:t>
-      </w:r>
-      <w:r>
-        <w:t xml:space="preserve"> independent </w:t>
-      </w:r>
+        <w:t xml:space="preserve">The above screenshot shows the results of three independent </w:t>
+      </w:r>
+      <w:proofErr w:type="spellStart"/>
       <w:r>
         <w:rPr>
           <w:i/>
@@ -1284,27 +1063,11 @@
         </w:rPr>
         <w:t>nslookup</w:t>
       </w:r>
-      <w:r>
-        <w:t xml:space="preserve"> commands (displayed in the Windows Command Prompt). In this example, the client host is located on </w:t>
-      </w:r>
-      <w:r>
-        <w:t xml:space="preserve">some home network, </w:t>
-      </w:r>
-      <w:r>
-        <w:t xml:space="preserve">where the default local DNS server is </w:t>
-      </w:r>
-      <w:r>
-        <w:t>8.8.8.8 (Google’s DNS server)</w:t>
-      </w:r>
-      <w:r>
-        <w:t xml:space="preserve">. </w:t>
-      </w:r>
-      <w:r>
-        <w:t xml:space="preserve">I manually set my local DNS server to 8.8.8.8, but yours probably be a different address (you might even get “Unknown Server”). </w:t>
-      </w:r>
-      <w:r>
-        <w:t xml:space="preserve">When running </w:t>
-      </w:r>
+      <w:proofErr w:type="spellEnd"/>
+      <w:r>
+        <w:t xml:space="preserve"> commands (displayed in the Windows Command Prompt). In this example, the client host is located on the campus of Polytechnic University in Brooklyn, where the default local DNS server is dns-prime.poly.edu. When running </w:t>
+      </w:r>
+      <w:proofErr w:type="spellStart"/>
       <w:r>
         <w:rPr>
           <w:i/>
@@ -1312,9 +1075,11 @@
         </w:rPr>
         <w:t>nslookup</w:t>
       </w:r>
+      <w:proofErr w:type="spellEnd"/>
       <w:r>
         <w:t xml:space="preserve">, if no DNS server is specified, then </w:t>
       </w:r>
+      <w:proofErr w:type="spellStart"/>
       <w:r>
         <w:rPr>
           <w:i/>
@@ -1322,11 +1087,9 @@
         </w:rPr>
         <w:t>nslookup</w:t>
       </w:r>
-      <w:r>
-        <w:t xml:space="preserve"> sends the query to the default DNS server, which </w:t>
-      </w:r>
-      <w:r>
-        <w:t>is configured somewhere in your OS network settings.</w:t>
+      <w:proofErr w:type="spellEnd"/>
+      <w:r>
+        <w:t xml:space="preserve"> sends the query to the default DNS server, which in this case is dns-prime.poly.edu. Consider the first command: </w:t>
       </w:r>
     </w:p>
     <w:p>
@@ -1337,15 +1100,25 @@
           <w:iCs/>
         </w:rPr>
       </w:pPr>
+      <w:proofErr w:type="spellStart"/>
       <w:r>
         <w:rPr>
           <w:rFonts w:ascii="Courier New" w:hAnsi="Courier New" w:cs="Courier New"/>
           <w:i/>
           <w:iCs/>
         </w:rPr>
-        <w:t xml:space="preserve">nslookup </w:t>
-      </w:r>
-      <w:hyperlink r:id="rId13" w:history="1">
+        <w:t>nslookup</w:t>
+      </w:r>
+      <w:proofErr w:type="spellEnd"/>
+      <w:r>
+        <w:rPr>
+          <w:rFonts w:ascii="Courier New" w:hAnsi="Courier New" w:cs="Courier New"/>
+          <w:i/>
+          <w:iCs/>
+        </w:rPr>
+        <w:t xml:space="preserve"> </w:t>
+      </w:r>
+      <w:hyperlink r:id="rId12" w:history="1">
         <w:r>
           <w:rPr>
             <w:rStyle w:val="Hyperlink"/>
@@ -1367,17 +1140,64 @@
     </w:p>
     <w:p>
       <w:r>
-        <w:t xml:space="preserve">In words, this command is saying “please send me the IP address for the host www.mit.edu”. As shown in the screenshot, the response from this command provides two pieces of information: (1) the name and IP address of the DNS server that provides the answer; and (2) the answer itself, which is the host name and IP address of www.mit.edu. </w:t>
-      </w:r>
-      <w:r>
-        <w:t>However</w:t>
-      </w:r>
-      <w:r>
-        <w:t xml:space="preserve"> in this screenshot</w:t>
-      </w:r>
-      <w:r>
-        <w:t xml:space="preserve">, </w:t>
-      </w:r>
+        <w:t>In words, this command is saying “please send me the IP address for the host www.mit.edu”. As shown in the screenshot, the response from this command provides two pieces of information: (1) the name and IP address of the DNS server that provides the answer; and (2) the answer itself, which is the host name and IP address of www.mit.edu. Although the response came from the local DNS server at Polytechnic University, it is quite possible that this local DNS server iteratively contacted several other DNS servers to get the answer, as described in Section 2.4 of the textbook.</w:t>
+      </w:r>
+    </w:p>
+    <w:p>
+      <w:r>
+        <w:t xml:space="preserve">Now consider the second command: </w:t>
+      </w:r>
+    </w:p>
+    <w:p>
+      <w:pPr>
+        <w:rPr>
+          <w:rFonts w:ascii="Courier New" w:hAnsi="Courier New" w:cs="Courier New"/>
+        </w:rPr>
+      </w:pPr>
+      <w:proofErr w:type="spellStart"/>
+      <w:r>
+        <w:rPr>
+          <w:rFonts w:ascii="Courier New" w:hAnsi="Courier New" w:cs="Courier New"/>
+        </w:rPr>
+        <w:t>nslookup</w:t>
+      </w:r>
+      <w:proofErr w:type="spellEnd"/>
+      <w:r>
+        <w:rPr>
+          <w:rFonts w:ascii="Courier New" w:hAnsi="Courier New" w:cs="Courier New"/>
+        </w:rPr>
+        <w:t xml:space="preserve"> –type=NS mit.edu </w:t>
+      </w:r>
+    </w:p>
+    <w:p>
+      <w:r>
+        <w:t xml:space="preserve">In this example, we have provided the option “-type=NS” and the domain “mit.edu”. This causes </w:t>
+      </w:r>
+      <w:proofErr w:type="spellStart"/>
+      <w:r>
+        <w:rPr>
+          <w:i/>
+          <w:iCs/>
+        </w:rPr>
+        <w:t>nslookup</w:t>
+      </w:r>
+      <w:proofErr w:type="spellEnd"/>
+      <w:r>
+        <w:t xml:space="preserve"> to send a query for a type-NS record to the default local DNS server. In words, the query is saying, “please send me the host names of the authoritative DNS for mit.edu”. (When the –type option is not used, </w:t>
+      </w:r>
+      <w:proofErr w:type="spellStart"/>
+      <w:r>
+        <w:rPr>
+          <w:i/>
+          <w:iCs/>
+        </w:rPr>
+        <w:t>nslookup</w:t>
+      </w:r>
+      <w:proofErr w:type="spellEnd"/>
+      <w:r>
+        <w:t xml:space="preserve"> uses the default, which is to query for type A records.) The answer, displayed in the above screenshot, first indicates the DNS server that is providing the answer (which is the default local DNS server) along with three MIT nameservers. Each of these servers is indeed an authoritative DNS server for the hosts on the MIT campus. However, </w:t>
+      </w:r>
+      <w:proofErr w:type="spellStart"/>
       <w:r>
         <w:rPr>
           <w:i/>
@@ -1386,41 +1206,11 @@
         </w:rPr>
         <w:t>nslookup</w:t>
       </w:r>
-      <w:r>
-        <w:t xml:space="preserve"> also indicates that the answer is “non-authoritative,” meaning that this answer came from the cache of some server rather than from an authoritative MIT DNS server</w:t>
-      </w:r>
-      <w:r>
-        <w:t>t is quite possible that this local DNS server iteratively contacted several other DNS servers to get the answer, as</w:t>
-      </w:r>
-      <w:r>
-        <w:t xml:space="preserve"> discussed in lecture</w:t>
-      </w:r>
-      <w:r>
-        <w:t>.</w:t>
-      </w:r>
-    </w:p>
-    <w:p>
-      <w:r>
-        <w:t xml:space="preserve">Now consider the second command: </w:t>
-      </w:r>
-    </w:p>
-    <w:p>
-      <w:pPr>
-        <w:rPr>
-          <w:rFonts w:ascii="Courier New" w:hAnsi="Courier New" w:cs="Courier New"/>
-        </w:rPr>
-      </w:pPr>
-      <w:r>
-        <w:rPr>
-          <w:rFonts w:ascii="Courier New" w:hAnsi="Courier New" w:cs="Courier New"/>
-        </w:rPr>
-        <w:t xml:space="preserve">nslookup –type=NS mit.edu </w:t>
-      </w:r>
-    </w:p>
-    <w:p>
-      <w:r>
-        <w:t xml:space="preserve">In this example, we have provided the option “-type=NS” and the domain “mit.edu”. This causes </w:t>
-      </w:r>
+      <w:proofErr w:type="spellEnd"/>
+      <w:r>
+        <w:t xml:space="preserve"> also indicates that the answer is “non-authoritative,” meaning that this answer came from the cache of some server rather than from an authoritative MIT DNS server. Finally, the answer also includes the IP addresses of the authoritative DNS servers at MIT. (Even though the type-NS query generated by </w:t>
+      </w:r>
+      <w:proofErr w:type="spellStart"/>
       <w:r>
         <w:rPr>
           <w:i/>
@@ -1428,9 +1218,11 @@
         </w:rPr>
         <w:t>nslookup</w:t>
       </w:r>
-      <w:r>
-        <w:t xml:space="preserve"> to send a query for a type-NS record to the default local DNS server. In words, the query is saying, “please send me the host names of the authoritative DNS for mit.edu”. (When the –type option is not used, </w:t>
-      </w:r>
+      <w:proofErr w:type="spellEnd"/>
+      <w:r>
+        <w:t xml:space="preserve"> did not explicitly ask for the IP addresses, the local DNS server returned these “for free” and </w:t>
+      </w:r>
+      <w:proofErr w:type="spellStart"/>
       <w:r>
         <w:rPr>
           <w:i/>
@@ -1438,59 +1230,191 @@
         </w:rPr>
         <w:t>nslookup</w:t>
       </w:r>
-      <w:r>
-        <w:t xml:space="preserve"> uses the default, which is to query for type A records</w:t>
-      </w:r>
-      <w:r>
-        <w:t xml:space="preserve">. </w:t>
-      </w:r>
-    </w:p>
-    <w:p>
-      <w:r>
-        <w:t xml:space="preserve">The query results in several different nameservers, which are all authoritative DNS servers for MIT. Note that all these nameservers have </w:t>
-      </w:r>
-      <w:r>
+      <w:proofErr w:type="spellEnd"/>
+      <w:r>
+        <w:t xml:space="preserve"> displays the result.) Now finally consider the third command:</w:t>
+      </w:r>
+    </w:p>
+    <w:p>
+      <w:pPr>
         <w:rPr>
           <w:rFonts w:ascii="Courier New" w:hAnsi="Courier New" w:cs="Courier New"/>
+        </w:rPr>
+      </w:pPr>
+      <w:r>
+        <w:rPr>
+          <w:rFonts w:ascii="Courier New" w:hAnsi="Courier New" w:cs="Courier New"/>
+        </w:rPr>
+        <w:t xml:space="preserve"> </w:t>
+      </w:r>
+      <w:proofErr w:type="spellStart"/>
+      <w:r>
+        <w:rPr>
+          <w:rFonts w:ascii="Courier New" w:hAnsi="Courier New" w:cs="Courier New"/>
+        </w:rPr>
+        <w:t>nslookup</w:t>
+      </w:r>
+      <w:proofErr w:type="spellEnd"/>
+      <w:r>
+        <w:rPr>
+          <w:rFonts w:ascii="Courier New" w:hAnsi="Courier New" w:cs="Courier New"/>
+        </w:rPr>
+        <w:t xml:space="preserve"> www.aiit.or.kr bitsy.mit.edu </w:t>
+      </w:r>
+    </w:p>
+    <w:p>
+      <w:r>
+        <w:t xml:space="preserve">In this example, we indicate that we </w:t>
+      </w:r>
+      <w:proofErr w:type="gramStart"/>
+      <w:r>
+        <w:t>want to</w:t>
+      </w:r>
+      <w:proofErr w:type="gramEnd"/>
+      <w:r>
+        <w:t xml:space="preserve"> the query sent to the DNS server bitsy.mit.edu rather than to the default DNS server (dns-prime.poly.edu). Thus, the query and reply transaction takes place directly between our </w:t>
+      </w:r>
+      <w:r>
+        <w:lastRenderedPageBreak/>
+        <w:t xml:space="preserve">querying host and bitsy.mit.edu. In this example, the DNS server bitsy.mit.edu provides the IP address of the host www.aiit.or.kr, which is a web server at the Advanced Institute of Information Technology (in Korea). </w:t>
+      </w:r>
+    </w:p>
+    <w:p>
+      <w:r>
+        <w:t xml:space="preserve">Now that we have gone through a few illustrative examples, you are perhaps wondering about the general syntax of </w:t>
+      </w:r>
+      <w:proofErr w:type="spellStart"/>
+      <w:r>
+        <w:rPr>
+          <w:i/>
+          <w:iCs/>
+        </w:rPr>
+        <w:t>nslookup</w:t>
+      </w:r>
+      <w:proofErr w:type="spellEnd"/>
+      <w:r>
+        <w:t xml:space="preserve"> commands. The syntax is:</w:t>
+      </w:r>
+    </w:p>
+    <w:p>
+      <w:pPr>
+        <w:rPr>
+          <w:rFonts w:ascii="Courier New" w:hAnsi="Courier New" w:cs="Courier New"/>
+        </w:rPr>
+      </w:pPr>
+      <w:r>
+        <w:rPr>
+          <w:rFonts w:ascii="Courier New" w:hAnsi="Courier New" w:cs="Courier New"/>
+        </w:rPr>
+        <w:t xml:space="preserve"> </w:t>
+      </w:r>
+      <w:proofErr w:type="spellStart"/>
+      <w:r>
+        <w:rPr>
+          <w:rFonts w:ascii="Courier New" w:hAnsi="Courier New" w:cs="Courier New"/>
+        </w:rPr>
+        <w:t>nslookup</w:t>
+      </w:r>
+      <w:proofErr w:type="spellEnd"/>
+      <w:r>
+        <w:rPr>
+          <w:rFonts w:ascii="Courier New" w:hAnsi="Courier New" w:cs="Courier New"/>
+        </w:rPr>
+        <w:t xml:space="preserve"> –option1 –option2 host-to-find </w:t>
+      </w:r>
+      <w:proofErr w:type="spellStart"/>
+      <w:r>
+        <w:rPr>
+          <w:rFonts w:ascii="Courier New" w:hAnsi="Courier New" w:cs="Courier New"/>
+        </w:rPr>
+        <w:t>dns</w:t>
+      </w:r>
+      <w:proofErr w:type="spellEnd"/>
+      <w:r>
+        <w:rPr>
+          <w:rFonts w:ascii="Courier New" w:hAnsi="Courier New" w:cs="Courier New"/>
+        </w:rPr>
+        <w:t xml:space="preserve">-server </w:t>
+      </w:r>
+    </w:p>
+    <w:p>
+      <w:r>
+        <w:t xml:space="preserve">In general, </w:t>
+      </w:r>
+      <w:proofErr w:type="spellStart"/>
+      <w:r>
+        <w:rPr>
+          <w:i/>
+          <w:iCs/>
+        </w:rPr>
+        <w:t>nslookup</w:t>
+      </w:r>
+      <w:proofErr w:type="spellEnd"/>
+      <w:r>
+        <w:t xml:space="preserve"> can be run with zero, one, two or more options. And as we have seen in the above examples, the </w:t>
+      </w:r>
+      <w:proofErr w:type="spellStart"/>
+      <w:r>
+        <w:t>dns</w:t>
+      </w:r>
+      <w:proofErr w:type="spellEnd"/>
+      <w:r>
+        <w:t xml:space="preserve">-server is optional as well; if it is not supplied, the query is sent to the default local DNS server. </w:t>
+      </w:r>
+    </w:p>
+    <w:p>
+      <w:r>
+        <w:t xml:space="preserve">Now that we have provided an overview of </w:t>
+      </w:r>
+      <w:proofErr w:type="spellStart"/>
+      <w:proofErr w:type="gramStart"/>
+      <w:r>
+        <w:rPr>
+          <w:i/>
+          <w:iCs/>
+        </w:rPr>
+        <w:t>nslookup</w:t>
+      </w:r>
+      <w:proofErr w:type="spellEnd"/>
+      <w:proofErr w:type="gramEnd"/>
+      <w:r>
+        <w:t>, it is time for you to test drive it yourself. Do the following (and write down the results):</w:t>
+      </w:r>
+    </w:p>
+    <w:p/>
+    <w:p/>
+    <w:p/>
+    <w:p/>
+    <w:p>
+      <w:pPr>
+        <w:ind w:left="360"/>
+        <w:rPr>
           <w:b/>
           <w:bCs/>
         </w:rPr>
-        <w:t>akam</w:t>
-      </w:r>
-      <w:r>
-        <w:t xml:space="preserve"> in their domain. This is short for Akami Technologies, which is one of the most popular DNS hosting providers. To find the IP addresses for these nameservers, you could issue another nslookup for any of those domains.</w:t>
-      </w:r>
-    </w:p>
-    <w:p/>
-    <w:p/>
-    <w:p>
-      <w:pPr>
-        <w:ind w:left="360"/>
+      </w:pPr>
+      <w:r>
         <w:rPr>
           <w:b/>
           <w:bCs/>
         </w:rPr>
-      </w:pPr>
+        <w:t>Now answer the following questions (</w:t>
+      </w:r>
+      <w:proofErr w:type="spellStart"/>
       <w:r>
         <w:rPr>
           <w:b/>
           <w:bCs/>
         </w:rPr>
-        <w:t>Now answer the following questions (wireshark is not needed for this task</w:t>
-      </w:r>
+        <w:t>wireshark</w:t>
+      </w:r>
+      <w:proofErr w:type="spellEnd"/>
       <w:r>
         <w:rPr>
           <w:b/>
           <w:bCs/>
         </w:rPr>
-        <w:t>,</w:t>
-      </w:r>
-      <w:r>
-        <w:rPr>
-          <w:b/>
-          <w:bCs/>
-        </w:rPr>
-        <w:t>)</w:t>
+        <w:t xml:space="preserve"> is not needed for this task)</w:t>
       </w:r>
     </w:p>
     <w:p>
@@ -1504,6 +1428,7 @@
       <w:r>
         <w:t xml:space="preserve">4.1 Run </w:t>
       </w:r>
+      <w:proofErr w:type="spellStart"/>
       <w:r>
         <w:rPr>
           <w:i/>
@@ -1511,10 +1436,11 @@
         </w:rPr>
         <w:t>nslookup</w:t>
       </w:r>
+      <w:proofErr w:type="spellEnd"/>
       <w:r>
         <w:t xml:space="preserve"> on </w:t>
       </w:r>
-      <w:hyperlink r:id="rId14" w:history="1">
+      <w:hyperlink r:id="rId13" w:history="1">
         <w:r>
           <w:rPr>
             <w:rStyle w:val="Hyperlink"/>
@@ -1540,7 +1466,7 @@
       <w:r>
         <w:t xml:space="preserve">4.2 Run that IP through </w:t>
       </w:r>
-      <w:hyperlink r:id="rId15" w:history="1">
+      <w:hyperlink r:id="rId14" w:history="1">
         <w:r>
           <w:rPr>
             <w:rStyle w:val="Hyperlink"/>
@@ -1562,7 +1488,15 @@
         <w:t xml:space="preserve">Note: </w:t>
       </w:r>
       <w:r>
-        <w:t>If who.is is giving you no response, try another online whois service website.</w:t>
+        <w:t xml:space="preserve">If who.is is giving you no response, try another online </w:t>
+      </w:r>
+      <w:proofErr w:type="spellStart"/>
+      <w:r>
+        <w:t>whois</w:t>
+      </w:r>
+      <w:proofErr w:type="spellEnd"/>
+      <w:r>
+        <w:t xml:space="preserve"> service website.</w:t>
       </w:r>
     </w:p>
     <w:p>
@@ -1576,59 +1510,19 @@
       <w:r>
         <w:t xml:space="preserve">4.3 Run </w:t>
       </w:r>
+      <w:proofErr w:type="spellStart"/>
       <w:r>
         <w:rPr>
           <w:rFonts w:ascii="Courier New" w:hAnsi="Courier New" w:cs="Courier New"/>
         </w:rPr>
-        <w:t>nslookup –type=NS m</w:t>
-      </w:r>
+        <w:t>nslookup</w:t>
+      </w:r>
+      <w:proofErr w:type="spellEnd"/>
       <w:r>
         <w:rPr>
           <w:rFonts w:ascii="Courier New" w:hAnsi="Courier New" w:cs="Courier New"/>
         </w:rPr>
-        <w:t>ontana</w:t>
-      </w:r>
-      <w:r>
-        <w:rPr>
-          <w:rFonts w:ascii="Courier New" w:hAnsi="Courier New" w:cs="Courier New"/>
-        </w:rPr>
-        <w:t>.edu</w:t>
-      </w:r>
-      <w:r>
-        <w:rPr>
-          <w:rFonts w:ascii="Courier New" w:hAnsi="Courier New" w:cs="Courier New"/>
-        </w:rPr>
-        <w:t xml:space="preserve"> </w:t>
-      </w:r>
-      <w:r>
-        <w:t xml:space="preserve">and look at the results. What are the nameservers for montana.edu ?  </w:t>
-      </w:r>
-      <w:r>
-        <w:t>Take a screenshot of this response.</w:t>
-      </w:r>
-    </w:p>
-    <w:p>
-      <w:pPr>
-        <w:pStyle w:val="ListParagraph"/>
-        <w:numPr>
-          <w:ilvl w:val="0"/>
-          <w:numId w:val="3"/>
-        </w:numPr>
-      </w:pPr>
-      <w:r>
-        <w:t>4.</w:t>
-      </w:r>
-      <w:r>
-        <w:t>4</w:t>
-      </w:r>
-      <w:r>
-        <w:t xml:space="preserve"> Run </w:t>
-      </w:r>
-      <w:r>
-        <w:rPr>
-          <w:rFonts w:ascii="Courier New" w:hAnsi="Courier New" w:cs="Courier New"/>
-        </w:rPr>
-        <w:t>nslookup -type=MX</w:t>
+        <w:t xml:space="preserve"> -type=MX</w:t>
       </w:r>
       <w:r>
         <w:t xml:space="preserve"> followed by a URL of your choice. What does the -type=MX flag mean? What was the answer for the DNS query you requested?</w:t>
@@ -1667,10 +1561,26 @@
         <w:t>ipconfig</w:t>
       </w:r>
       <w:r>
-        <w:t xml:space="preserve"> is a helpful tool for identifying your IP address. In a command prompt/terminal, run ipconfig and identify your IPv4 address (on Linux, you can use ifconfig).</w:t>
-      </w:r>
-      <w:r>
-        <w:t xml:space="preserve"> Now that we are familiar with nslookup, we’re ready to get down to some serious business. Let’s first capture the DNS packets that are generated by ordinary Web-surfing activity</w:t>
+        <w:t xml:space="preserve"> is a helpful tool for identifying your IP address. In a command prompt/terminal, run ipconfig and identify your IPv4 address (on Linux, you can use </w:t>
+      </w:r>
+      <w:proofErr w:type="spellStart"/>
+      <w:r>
+        <w:t>ifconfig</w:t>
+      </w:r>
+      <w:proofErr w:type="spellEnd"/>
+      <w:r>
+        <w:t>).</w:t>
+      </w:r>
+      <w:r>
+        <w:t xml:space="preserve"> Now that we are familiar with </w:t>
+      </w:r>
+      <w:proofErr w:type="spellStart"/>
+      <w:r>
+        <w:t>nslookup</w:t>
+      </w:r>
+      <w:proofErr w:type="spellEnd"/>
+      <w:r>
+        <w:t>, we’re ready to get down to some serious business. Let’s first capture the DNS packets that are generated by ordinary Web-surfing activity</w:t>
       </w:r>
       <w:r>
         <w:t xml:space="preserve">. If you having issues getting your IP on Mac, try </w:t>
@@ -1681,7 +1591,25 @@
           <w:i/>
           <w:iCs/>
         </w:rPr>
-        <w:t>ipconfig getifaddr en0</w:t>
+        <w:t xml:space="preserve">ipconfig </w:t>
+      </w:r>
+      <w:proofErr w:type="spellStart"/>
+      <w:r>
+        <w:rPr>
+          <w:rFonts w:ascii="Courier New" w:hAnsi="Courier New" w:cs="Courier New"/>
+          <w:i/>
+          <w:iCs/>
+        </w:rPr>
+        <w:t>getifaddr</w:t>
+      </w:r>
+      <w:proofErr w:type="spellEnd"/>
+      <w:r>
+        <w:rPr>
+          <w:rFonts w:ascii="Courier New" w:hAnsi="Courier New" w:cs="Courier New"/>
+          <w:i/>
+          <w:iCs/>
+        </w:rPr>
+        <w:t xml:space="preserve"> en0</w:t>
       </w:r>
     </w:p>
     <w:p>
@@ -1699,8 +1627,16 @@
         <w:rPr>
           <w:rFonts w:ascii="Courier New" w:hAnsi="Courier New" w:cs="Courier New"/>
         </w:rPr>
-        <w:t>ipconfig /flushdns</w:t>
-      </w:r>
+        <w:t>ipconfig /</w:t>
+      </w:r>
+      <w:proofErr w:type="spellStart"/>
+      <w:r>
+        <w:rPr>
+          <w:rFonts w:ascii="Courier New" w:hAnsi="Courier New" w:cs="Courier New"/>
+        </w:rPr>
+        <w:t>flushdns</w:t>
+      </w:r>
+      <w:proofErr w:type="spellEnd"/>
       <w:r>
         <w:t>. This will remove any DNS answers you have stored in your local cache</w:t>
       </w:r>
@@ -1726,15 +1662,32 @@
       <w:r>
         <w:t>Open Wireshark and enter “</w:t>
       </w:r>
+      <w:proofErr w:type="spellStart"/>
       <w:r>
         <w:rPr>
           <w:rFonts w:ascii="Courier New" w:hAnsi="Courier New" w:cs="Courier New"/>
         </w:rPr>
-        <w:t>ip.addr == your_IP_address</w:t>
-      </w:r>
+        <w:t>ip.addr</w:t>
+      </w:r>
+      <w:proofErr w:type="spellEnd"/>
+      <w:r>
+        <w:rPr>
+          <w:rFonts w:ascii="Courier New" w:hAnsi="Courier New" w:cs="Courier New"/>
+        </w:rPr>
+        <w:t xml:space="preserve"> == </w:t>
+      </w:r>
+      <w:proofErr w:type="spellStart"/>
+      <w:r>
+        <w:rPr>
+          <w:rFonts w:ascii="Courier New" w:hAnsi="Courier New" w:cs="Courier New"/>
+        </w:rPr>
+        <w:t>your_IP_address</w:t>
+      </w:r>
+      <w:proofErr w:type="spellEnd"/>
       <w:r>
         <w:t xml:space="preserve">” into the filter, where you obtain </w:t>
       </w:r>
+      <w:proofErr w:type="spellStart"/>
       <w:r>
         <w:rPr>
           <w:i/>
@@ -1742,8 +1695,17 @@
         </w:rPr>
         <w:t>your_IP_address</w:t>
       </w:r>
-      <w:r>
-        <w:t xml:space="preserve"> with ipconfig. This filter removes all packets that neither originate nor are destined to your host.</w:t>
+      <w:proofErr w:type="spellEnd"/>
+      <w:r>
+        <w:t xml:space="preserve"> with ipconfig. This filter removes all packets that neither originate nor are destined </w:t>
+      </w:r>
+      <w:proofErr w:type="gramStart"/>
+      <w:r>
+        <w:t>to</w:t>
+      </w:r>
+      <w:proofErr w:type="gramEnd"/>
+      <w:r>
+        <w:t xml:space="preserve"> your host.</w:t>
       </w:r>
     </w:p>
     <w:p>
@@ -1769,7 +1731,7 @@
       <w:r>
         <w:t xml:space="preserve">With your browser, visit the Web page: </w:t>
       </w:r>
-      <w:hyperlink r:id="rId16" w:history="1">
+      <w:hyperlink r:id="rId15" w:history="1">
         <w:r>
           <w:rPr>
             <w:rStyle w:val="Hyperlink"/>
@@ -1877,6 +1839,7 @@
         </w:numPr>
       </w:pPr>
       <w:r>
+        <w:lastRenderedPageBreak/>
         <w:t>5</w:t>
       </w:r>
       <w:r>
@@ -1918,7 +1881,7 @@
       <w:r>
         <w:t xml:space="preserve"> IP address for </w:t>
       </w:r>
-      <w:hyperlink r:id="rId17" w:history="1">
+      <w:hyperlink r:id="rId16" w:history="1">
         <w:r>
           <w:rPr>
             <w:rStyle w:val="Hyperlink"/>
@@ -1937,92 +1900,7 @@
     </w:p>
     <w:p>
       <w:pPr>
-        <w:ind w:left="360"/>
-        <w:rPr>
-          <w:sz w:val="36"/>
-          <w:szCs w:val="36"/>
-        </w:rPr>
-      </w:pPr>
-      <w:r>
-        <w:rPr>
-          <w:sz w:val="36"/>
-          <w:szCs w:val="36"/>
-        </w:rPr>
-        <w:t xml:space="preserve">Task </w:t>
-      </w:r>
-      <w:r>
-        <w:rPr>
-          <w:sz w:val="36"/>
-          <w:szCs w:val="36"/>
-        </w:rPr>
-        <w:t>6</w:t>
-      </w:r>
-      <w:r>
-        <w:rPr>
-          <w:sz w:val="36"/>
-          <w:szCs w:val="36"/>
-        </w:rPr>
-        <w:t xml:space="preserve">: </w:t>
-      </w:r>
-      <w:r>
-        <w:rPr>
-          <w:sz w:val="36"/>
-          <w:szCs w:val="36"/>
-        </w:rPr>
-        <w:t>Additional Analysis</w:t>
-      </w:r>
-    </w:p>
-    <w:p>
-      <w:pPr>
-        <w:pStyle w:val="ListParagraph"/>
-        <w:numPr>
-          <w:ilvl w:val="0"/>
-          <w:numId w:val="8"/>
-        </w:numPr>
-      </w:pPr>
-      <w:r>
-        <w:t>6.1</w:t>
-      </w:r>
-      <w:r>
-        <w:t xml:space="preserve"> Remove any filters on your Wireshark trace and answer the following question: What are all the unique IP addresses that are communicated with in your trace? Hint: You can find this in the “Statistics” tab in Wireshark and take a screenshot </w:t>
-      </w:r>
-      <w:r>
-        <w:rPr>
-          <mc:AlternateContent>
-            <mc:Choice Requires="w16se"/>
-            <mc:Fallback>
-              <w:rFonts w:ascii="Segoe UI Emoji" w:eastAsia="Segoe UI Emoji" w:hAnsi="Segoe UI Emoji" w:cs="Segoe UI Emoji"/>
-            </mc:Fallback>
-          </mc:AlternateContent>
-        </w:rPr>
-        <mc:AlternateContent>
-          <mc:Choice Requires="w16se">
-            <w16se:symEx w16se:font="Segoe UI Emoji" w16se:char="1F60A"/>
-          </mc:Choice>
-          <mc:Fallback>
-            <w:t>😊</w:t>
-          </mc:Fallback>
-        </mc:AlternateContent>
-      </w:r>
-    </w:p>
-    <w:p>
-      <w:pPr>
-        <w:pStyle w:val="ListParagraph"/>
-      </w:pPr>
-    </w:p>
-    <w:p>
-      <w:pPr>
-        <w:pStyle w:val="ListParagraph"/>
-      </w:pPr>
-    </w:p>
-    <w:p>
-      <w:pPr>
-        <w:pStyle w:val="ListParagraph"/>
-      </w:pPr>
-    </w:p>
-    <w:p>
-      <w:pPr>
-        <w:pStyle w:val="ListParagraph"/>
+        <w:ind w:left="720"/>
       </w:pPr>
     </w:p>
     <w:p>
@@ -2049,12 +1927,6 @@
       </w:pPr>
       <w:r>
         <w:t>You will submit a lab report to D2L. This lab report will contain your answers for all the tasks, and any screenshots that were needed. Save it as a PDF and submit it to D2L.</w:t>
-      </w:r>
-      <w:r>
-        <w:t xml:space="preserve"> If you worked with a partner(s)</w:t>
-      </w:r>
-      <w:r>
-        <w:t>, make sure you indicate all group members at the top of your lab report.</w:t>
       </w:r>
     </w:p>
     <w:p>
@@ -2190,7 +2062,7 @@
   <w:abstractNum w:abstractNumId="1" w15:restartNumberingAfterBreak="0">
     <w:nsid w:val="1DCF42DB"/>
     <w:multiLevelType w:val="hybridMultilevel"/>
-    <w:tmpl w:val="807469EC"/>
+    <w:tmpl w:val="F67EE20A"/>
     <w:lvl w:ilvl="0" w:tplc="04090001">
       <w:start w:val="1"/>
       <w:numFmt w:val="bullet"/>
@@ -2203,7 +2075,7 @@
         <w:rFonts w:ascii="Symbol" w:hAnsi="Symbol" w:hint="default"/>
       </w:rPr>
     </w:lvl>
-    <w:lvl w:ilvl="1" w:tplc="04090003">
+    <w:lvl w:ilvl="1" w:tplc="04090003" w:tentative="1">
       <w:start w:val="1"/>
       <w:numFmt w:val="bullet"/>
       <w:lvlText w:val="o"/>
@@ -2750,208 +2622,6 @@
       <w:rPr>
         <w:rFonts w:ascii="Wingdings" w:hAnsi="Wingdings" w:hint="default"/>
       </w:rPr>
-    </w:lvl>
-  </w:abstractNum>
-  <w:abstractNum w:abstractNumId="6" w15:restartNumberingAfterBreak="0">
-    <w:nsid w:val="5DD4527C"/>
-    <w:multiLevelType w:val="hybridMultilevel"/>
-    <w:tmpl w:val="6F42A5EE"/>
-    <w:lvl w:ilvl="0" w:tplc="04090001">
-      <w:start w:val="1"/>
-      <w:numFmt w:val="bullet"/>
-      <w:lvlText w:val=""/>
-      <w:lvlJc w:val="left"/>
-      <w:pPr>
-        <w:ind w:left="720" w:hanging="360"/>
-      </w:pPr>
-      <w:rPr>
-        <w:rFonts w:ascii="Symbol" w:hAnsi="Symbol" w:hint="default"/>
-      </w:rPr>
-    </w:lvl>
-    <w:lvl w:ilvl="1" w:tplc="04090003" w:tentative="1">
-      <w:start w:val="1"/>
-      <w:numFmt w:val="bullet"/>
-      <w:lvlText w:val="o"/>
-      <w:lvlJc w:val="left"/>
-      <w:pPr>
-        <w:ind w:left="1440" w:hanging="360"/>
-      </w:pPr>
-      <w:rPr>
-        <w:rFonts w:ascii="Courier New" w:hAnsi="Courier New" w:cs="Courier New" w:hint="default"/>
-      </w:rPr>
-    </w:lvl>
-    <w:lvl w:ilvl="2" w:tplc="04090005" w:tentative="1">
-      <w:start w:val="1"/>
-      <w:numFmt w:val="bullet"/>
-      <w:lvlText w:val=""/>
-      <w:lvlJc w:val="left"/>
-      <w:pPr>
-        <w:ind w:left="2160" w:hanging="360"/>
-      </w:pPr>
-      <w:rPr>
-        <w:rFonts w:ascii="Wingdings" w:hAnsi="Wingdings" w:hint="default"/>
-      </w:rPr>
-    </w:lvl>
-    <w:lvl w:ilvl="3" w:tplc="04090001" w:tentative="1">
-      <w:start w:val="1"/>
-      <w:numFmt w:val="bullet"/>
-      <w:lvlText w:val=""/>
-      <w:lvlJc w:val="left"/>
-      <w:pPr>
-        <w:ind w:left="2880" w:hanging="360"/>
-      </w:pPr>
-      <w:rPr>
-        <w:rFonts w:ascii="Symbol" w:hAnsi="Symbol" w:hint="default"/>
-      </w:rPr>
-    </w:lvl>
-    <w:lvl w:ilvl="4" w:tplc="04090003" w:tentative="1">
-      <w:start w:val="1"/>
-      <w:numFmt w:val="bullet"/>
-      <w:lvlText w:val="o"/>
-      <w:lvlJc w:val="left"/>
-      <w:pPr>
-        <w:ind w:left="3600" w:hanging="360"/>
-      </w:pPr>
-      <w:rPr>
-        <w:rFonts w:ascii="Courier New" w:hAnsi="Courier New" w:cs="Courier New" w:hint="default"/>
-      </w:rPr>
-    </w:lvl>
-    <w:lvl w:ilvl="5" w:tplc="04090005" w:tentative="1">
-      <w:start w:val="1"/>
-      <w:numFmt w:val="bullet"/>
-      <w:lvlText w:val=""/>
-      <w:lvlJc w:val="left"/>
-      <w:pPr>
-        <w:ind w:left="4320" w:hanging="360"/>
-      </w:pPr>
-      <w:rPr>
-        <w:rFonts w:ascii="Wingdings" w:hAnsi="Wingdings" w:hint="default"/>
-      </w:rPr>
-    </w:lvl>
-    <w:lvl w:ilvl="6" w:tplc="04090001" w:tentative="1">
-      <w:start w:val="1"/>
-      <w:numFmt w:val="bullet"/>
-      <w:lvlText w:val=""/>
-      <w:lvlJc w:val="left"/>
-      <w:pPr>
-        <w:ind w:left="5040" w:hanging="360"/>
-      </w:pPr>
-      <w:rPr>
-        <w:rFonts w:ascii="Symbol" w:hAnsi="Symbol" w:hint="default"/>
-      </w:rPr>
-    </w:lvl>
-    <w:lvl w:ilvl="7" w:tplc="04090003" w:tentative="1">
-      <w:start w:val="1"/>
-      <w:numFmt w:val="bullet"/>
-      <w:lvlText w:val="o"/>
-      <w:lvlJc w:val="left"/>
-      <w:pPr>
-        <w:ind w:left="5760" w:hanging="360"/>
-      </w:pPr>
-      <w:rPr>
-        <w:rFonts w:ascii="Courier New" w:hAnsi="Courier New" w:cs="Courier New" w:hint="default"/>
-      </w:rPr>
-    </w:lvl>
-    <w:lvl w:ilvl="8" w:tplc="04090005" w:tentative="1">
-      <w:start w:val="1"/>
-      <w:numFmt w:val="bullet"/>
-      <w:lvlText w:val=""/>
-      <w:lvlJc w:val="left"/>
-      <w:pPr>
-        <w:ind w:left="6480" w:hanging="360"/>
-      </w:pPr>
-      <w:rPr>
-        <w:rFonts w:ascii="Wingdings" w:hAnsi="Wingdings" w:hint="default"/>
-      </w:rPr>
-    </w:lvl>
-  </w:abstractNum>
-  <w:abstractNum w:abstractNumId="7" w15:restartNumberingAfterBreak="0">
-    <w:nsid w:val="707F09C0"/>
-    <w:multiLevelType w:val="hybridMultilevel"/>
-    <w:tmpl w:val="81066B68"/>
-    <w:lvl w:ilvl="0" w:tplc="11FEB6F6">
-      <w:start w:val="1"/>
-      <w:numFmt w:val="decimal"/>
-      <w:lvlText w:val="%1."/>
-      <w:lvlJc w:val="left"/>
-      <w:pPr>
-        <w:ind w:left="1080" w:hanging="360"/>
-      </w:pPr>
-      <w:rPr>
-        <w:rFonts w:hint="default"/>
-      </w:rPr>
-    </w:lvl>
-    <w:lvl w:ilvl="1" w:tplc="04090019" w:tentative="1">
-      <w:start w:val="1"/>
-      <w:numFmt w:val="lowerLetter"/>
-      <w:lvlText w:val="%2."/>
-      <w:lvlJc w:val="left"/>
-      <w:pPr>
-        <w:ind w:left="1800" w:hanging="360"/>
-      </w:pPr>
-    </w:lvl>
-    <w:lvl w:ilvl="2" w:tplc="0409001B" w:tentative="1">
-      <w:start w:val="1"/>
-      <w:numFmt w:val="lowerRoman"/>
-      <w:lvlText w:val="%3."/>
-      <w:lvlJc w:val="right"/>
-      <w:pPr>
-        <w:ind w:left="2520" w:hanging="180"/>
-      </w:pPr>
-    </w:lvl>
-    <w:lvl w:ilvl="3" w:tplc="0409000F" w:tentative="1">
-      <w:start w:val="1"/>
-      <w:numFmt w:val="decimal"/>
-      <w:lvlText w:val="%4."/>
-      <w:lvlJc w:val="left"/>
-      <w:pPr>
-        <w:ind w:left="3240" w:hanging="360"/>
-      </w:pPr>
-    </w:lvl>
-    <w:lvl w:ilvl="4" w:tplc="04090019" w:tentative="1">
-      <w:start w:val="1"/>
-      <w:numFmt w:val="lowerLetter"/>
-      <w:lvlText w:val="%5."/>
-      <w:lvlJc w:val="left"/>
-      <w:pPr>
-        <w:ind w:left="3960" w:hanging="360"/>
-      </w:pPr>
-    </w:lvl>
-    <w:lvl w:ilvl="5" w:tplc="0409001B" w:tentative="1">
-      <w:start w:val="1"/>
-      <w:numFmt w:val="lowerRoman"/>
-      <w:lvlText w:val="%6."/>
-      <w:lvlJc w:val="right"/>
-      <w:pPr>
-        <w:ind w:left="4680" w:hanging="180"/>
-      </w:pPr>
-    </w:lvl>
-    <w:lvl w:ilvl="6" w:tplc="0409000F" w:tentative="1">
-      <w:start w:val="1"/>
-      <w:numFmt w:val="decimal"/>
-      <w:lvlText w:val="%7."/>
-      <w:lvlJc w:val="left"/>
-      <w:pPr>
-        <w:ind w:left="5400" w:hanging="360"/>
-      </w:pPr>
-    </w:lvl>
-    <w:lvl w:ilvl="7" w:tplc="04090019" w:tentative="1">
-      <w:start w:val="1"/>
-      <w:numFmt w:val="lowerLetter"/>
-      <w:lvlText w:val="%8."/>
-      <w:lvlJc w:val="left"/>
-      <w:pPr>
-        <w:ind w:left="6120" w:hanging="360"/>
-      </w:pPr>
-    </w:lvl>
-    <w:lvl w:ilvl="8" w:tplc="0409001B" w:tentative="1">
-      <w:start w:val="1"/>
-      <w:numFmt w:val="lowerRoman"/>
-      <w:lvlText w:val="%9."/>
-      <w:lvlJc w:val="right"/>
-      <w:pPr>
-        <w:ind w:left="6840" w:hanging="180"/>
-      </w:pPr>
     </w:lvl>
   </w:abstractNum>
   <w:num w:numId="1" w16cid:durableId="1136919873">
@@ -2971,12 +2641,6 @@
   </w:num>
   <w:num w:numId="6" w16cid:durableId="1930649446">
     <w:abstractNumId w:val="0"/>
-  </w:num>
-  <w:num w:numId="7" w16cid:durableId="1426144596">
-    <w:abstractNumId w:val="7"/>
-  </w:num>
-  <w:num w:numId="8" w16cid:durableId="1909076883">
-    <w:abstractNumId w:val="6"/>
   </w:num>
 </w:numbering>
 </file>
@@ -3383,6 +3047,7 @@
   <w:style w:type="character" w:default="1" w:styleId="DefaultParagraphFont">
     <w:name w:val="Default Paragraph Font"/>
     <w:uiPriority w:val="1"/>
+    <w:semiHidden/>
     <w:unhideWhenUsed/>
   </w:style>
   <w:style w:type="table" w:default="1" w:styleId="TableNormal">

</xml_diff>